<commit_message>
Criação da tabela 1 e histogramas + comentários.
</commit_message>
<xml_diff>
--- a/Preços hedônicos da habitação e a demanda por ar limpo.docx
+++ b/Preços hedônicos da habitação e a demanda por ar limpo.docx
@@ -86,16 +86,32 @@
         <w:t xml:space="preserve">Proporção </w:t>
       </w:r>
       <w:r>
-        <w:t>de terreno residencial zoneada para lotes acima de 25.000 sq.ft.</w:t>
+        <w:t xml:space="preserve">de terreno residencial zoneada para lotes acima de 25.000 </w:t>
+      </w:r>
+      <w:proofErr w:type="spellStart"/>
+      <w:r>
+        <w:t>sq.ft</w:t>
+      </w:r>
+      <w:proofErr w:type="spellEnd"/>
+      <w:r>
+        <w:t>.</w:t>
       </w:r>
       <w:r>
         <w:t xml:space="preserve"> (</w:t>
       </w:r>
       <w:r>
-        <w:t>Square fee</w:t>
-      </w:r>
-      <w:r>
-        <w:t>t – Pés quadrados)</w:t>
+        <w:t xml:space="preserve">Square </w:t>
+      </w:r>
+      <w:proofErr w:type="spellStart"/>
+      <w:r>
+        <w:t>fee</w:t>
+      </w:r>
+      <w:r>
+        <w:t>t</w:t>
+      </w:r>
+      <w:proofErr w:type="spellEnd"/>
+      <w:r>
+        <w:t xml:space="preserve"> – Pés quadrados)</w:t>
       </w:r>
       <w:r>
         <w:t xml:space="preserve">  </w:t>
@@ -251,7 +267,13 @@
         <w:t>.</w:t>
       </w:r>
       <w:r>
-        <w:t xml:space="preserve"> PTRATIO: proporção aluno-professor por bairro.  </w:t>
+        <w:t xml:space="preserve"> PTRATIO: </w:t>
+      </w:r>
+      <w:r>
+        <w:t xml:space="preserve">Proporção </w:t>
+      </w:r>
+      <w:r>
+        <w:t xml:space="preserve">aluno-professor por bairro.  </w:t>
       </w:r>
     </w:p>
     <w:p>
@@ -262,13 +284,37 @@
         <w:t>.</w:t>
       </w:r>
       <w:r>
-        <w:t xml:space="preserve"> B: O resultado da equação $B=1000(Bk - 0,63</w:t>
+        <w:t xml:space="preserve"> B: O resultado da equação $B=1000(</w:t>
+      </w:r>
+      <w:proofErr w:type="spellStart"/>
+      <w:r>
+        <w:t>Bk</w:t>
+      </w:r>
+      <w:proofErr w:type="spellEnd"/>
+      <w:r>
+        <w:t xml:space="preserve"> - 0,</w:t>
+      </w:r>
+      <w:proofErr w:type="gramStart"/>
+      <w:r>
+        <w:t>63</w:t>
       </w:r>
       <w:r>
         <w:t>)</w:t>
       </w:r>
       <w:r>
-        <w:t xml:space="preserve">^2$ onde $Bk$ é a proporção de negros por bairro.    </w:t>
+        <w:t>^</w:t>
+      </w:r>
+      <w:proofErr w:type="gramEnd"/>
+      <w:r>
+        <w:t>2$ onde $</w:t>
+      </w:r>
+      <w:proofErr w:type="spellStart"/>
+      <w:r>
+        <w:t>Bk</w:t>
+      </w:r>
+      <w:proofErr w:type="spellEnd"/>
+      <w:r>
+        <w:t xml:space="preserve">$ é a proporção de negros por bairro.    </w:t>
       </w:r>
     </w:p>
     <w:p>
@@ -280,6 +326,34 @@
       </w:r>
       <w:r>
         <w:t xml:space="preserve"> LSTAT: % da população de "classe baixa".  </w:t>
+      </w:r>
+    </w:p>
+    <w:p/>
+    <w:p/>
+    <w:p>
+      <w:r>
+        <w:t xml:space="preserve">A Figura 1 traz os Histogramas das variáveis a fim de tentar identificar o </w:t>
+      </w:r>
+      <w:r>
+        <w:t>comportamento</w:t>
+      </w:r>
+      <w:r>
+        <w:t xml:space="preserve"> das </w:t>
+      </w:r>
+      <w:r>
+        <w:t>variáveis</w:t>
+      </w:r>
+      <w:r>
+        <w:t xml:space="preserve"> e uma </w:t>
+      </w:r>
+      <w:r>
+        <w:t>possível</w:t>
+      </w:r>
+      <w:r>
+        <w:t xml:space="preserve"> associação a algum modelo de </w:t>
+      </w:r>
+      <w:r>
+        <w:t>distribuição</w:t>
       </w:r>
     </w:p>
     <w:sectPr>

</xml_diff>